<commit_message>
Updated End Semester Report
</commit_message>
<xml_diff>
--- a/CSE523_Group_2_EndSem_Report.docx
+++ b/CSE523_Group_2_EndSem_Report.docx
@@ -1062,9 +1062,9 @@
         </w:rPr>
         <w:drawing>
           <wp:inline distT="0" distB="0" distL="0" distR="0">
-            <wp:extent cx="1986455" cy="522047"/>
+            <wp:extent cx="2024743" cy="483913"/>
             <wp:effectExtent l="0" t="0" r="0" b="0"/>
-            <wp:docPr id="559939961" name="Picture 2"/>
+            <wp:docPr id="267569825" name="Picture 1"/>
             <wp:cNvGraphicFramePr>
               <a:graphicFrameLocks xmlns:a="http://schemas.openxmlformats.org/drawingml/2006/main" noChangeAspect="1"/>
             </wp:cNvGraphicFramePr>
@@ -1072,11 +1072,11 @@
               <a:graphicData uri="http://schemas.openxmlformats.org/drawingml/2006/picture">
                 <pic:pic xmlns:pic="http://schemas.openxmlformats.org/drawingml/2006/picture">
                   <pic:nvPicPr>
-                    <pic:cNvPr id="559939961" name="Picture 559939961"/>
+                    <pic:cNvPr id="267569825" name="Picture 267569825"/>
                     <pic:cNvPicPr/>
                   </pic:nvPicPr>
                   <pic:blipFill>
-                    <a:blip r:embed="rId5">
+                    <a:blip r:embed="rId5" cstate="print">
                       <a:extLst>
                         <a:ext uri="{28A0092B-C50C-407E-A947-70E740481C1C}">
                           <a14:useLocalDpi xmlns:a14="http://schemas.microsoft.com/office/drawing/2010/main" val="0"/>
@@ -1090,7 +1090,7 @@
                   <pic:spPr>
                     <a:xfrm>
                       <a:off x="0" y="0"/>
-                      <a:ext cx="2007097" cy="527472"/>
+                      <a:ext cx="2047644" cy="489386"/>
                     </a:xfrm>
                     <a:prstGeom prst="rect">
                       <a:avLst/>
@@ -1177,6 +1177,16 @@
           <w:rFonts w:ascii="Times New Roman" w:hAnsi="Times New Roman" w:cs="Times New Roman"/>
         </w:rPr>
       </w:pPr>
+    </w:p>
+    <w:p>
+      <w:pPr>
+        <w:spacing w:line="276" w:lineRule="auto"/>
+        <w:ind w:left="360" w:firstLine="0"/>
+        <w:jc w:val="center"/>
+        <w:rPr>
+          <w:rFonts w:ascii="Times New Roman" w:hAnsi="Times New Roman" w:cs="Times New Roman"/>
+        </w:rPr>
+      </w:pPr>
       <w:r>
         <w:rPr>
           <w:rFonts w:ascii="Times New Roman" w:hAnsi="Times New Roman" w:cs="Times New Roman"/>
@@ -1185,9 +1195,9 @@
         <w:lastRenderedPageBreak/>
         <w:drawing>
           <wp:inline distT="0" distB="0" distL="0" distR="0">
-            <wp:extent cx="4480560" cy="2210654"/>
-            <wp:effectExtent l="0" t="0" r="2540" b="0"/>
-            <wp:docPr id="1392981121" name="Picture 4"/>
+            <wp:extent cx="4811280" cy="3614057"/>
+            <wp:effectExtent l="0" t="0" r="2540" b="5715"/>
+            <wp:docPr id="956710678" name="Picture 2"/>
             <wp:cNvGraphicFramePr>
               <a:graphicFrameLocks xmlns:a="http://schemas.openxmlformats.org/drawingml/2006/main" noChangeAspect="1"/>
             </wp:cNvGraphicFramePr>
@@ -1195,7 +1205,7 @@
               <a:graphicData uri="http://schemas.openxmlformats.org/drawingml/2006/picture">
                 <pic:pic xmlns:pic="http://schemas.openxmlformats.org/drawingml/2006/picture">
                   <pic:nvPicPr>
-                    <pic:cNvPr id="1392981121" name="Picture 1392981121"/>
+                    <pic:cNvPr id="956710678" name="Picture 956710678"/>
                     <pic:cNvPicPr/>
                   </pic:nvPicPr>
                   <pic:blipFill>
@@ -1213,7 +1223,7 @@
                   <pic:spPr>
                     <a:xfrm>
                       <a:off x="0" y="0"/>
-                      <a:ext cx="4517695" cy="2228976"/>
+                      <a:ext cx="4834061" cy="3631170"/>
                     </a:xfrm>
                     <a:prstGeom prst="rect">
                       <a:avLst/>
@@ -1395,7 +1405,13 @@
         <w:rPr>
           <w:rFonts w:ascii="Times New Roman" w:hAnsi="Times New Roman" w:cs="Times New Roman"/>
         </w:rPr>
-        <w:t xml:space="preserve"> the dataset to address redundancy and incomplete data, we created a robust training dataset, leading to a highly accurate model with minimal errors. This meticulous data preparation process significantly contributed to the model's performance during testing, maintaining a high accuracy level of around 89%.</w:t>
+        <w:t xml:space="preserve"> the dataset to address redundancy and incomplete data, we created a robust </w:t>
+      </w:r>
+      <w:r>
+        <w:rPr>
+          <w:rFonts w:ascii="Times New Roman" w:hAnsi="Times New Roman" w:cs="Times New Roman"/>
+        </w:rPr>
+        <w:t>training dataset, leading to a highly accurate model with minimal errors. This meticulous data preparation process significantly contributed to the model's performance during testing, maintaining a high accuracy level of around 89%.</w:t>
       </w:r>
     </w:p>
     <w:p>
@@ -1441,6 +1457,7 @@
         <w:rPr>
           <w:rFonts w:ascii="Times New Roman" w:hAnsi="Times New Roman" w:cs="Times New Roman"/>
         </w:rPr>
+        <w:lastRenderedPageBreak/>
         <w:t>solid</w:t>
       </w:r>
       <w:r>
@@ -1524,14 +1541,7 @@
         <w:rPr>
           <w:rFonts w:ascii="Times New Roman" w:hAnsi="Times New Roman" w:cs="Times New Roman"/>
         </w:rPr>
-        <w:t xml:space="preserve"> the determination of Ground Sample Distance (GSD) through linear regression algorithms. The presence of a stationary bike in the centre of the frame served as a reference point, </w:t>
-      </w:r>
-      <w:r>
-        <w:rPr>
-          <w:rFonts w:ascii="Times New Roman" w:hAnsi="Times New Roman" w:cs="Times New Roman"/>
-        </w:rPr>
-        <w:lastRenderedPageBreak/>
-        <w:t xml:space="preserve">enabling accurate measurements of objects at various distances from the drone. </w:t>
+        <w:t xml:space="preserve"> the determination of Ground Sample Distance (GSD) through linear regression algorithms. The presence of a stationary bike in the centre of the frame served as a reference point, enabling accurate measurements of objects at various distances from the drone. </w:t>
       </w:r>
     </w:p>
     <w:p>
@@ -1731,7 +1741,15 @@
             <w:sz w:val="23"/>
             <w:szCs w:val="23"/>
           </w:rPr>
-          <w:t>https://www.propelleraero.com/ground-sample-distance-gsd-calculate-drone-data/</w:t>
+          <w:t>https://www.propelleraero.com/ground-</w:t>
+        </w:r>
+        <w:r>
+          <w:rPr>
+            <w:rStyle w:val="Hyperlink"/>
+            <w:sz w:val="23"/>
+            <w:szCs w:val="23"/>
+          </w:rPr>
+          <w:t>sample-distance-gsd-calculate-drone-data/</w:t>
         </w:r>
       </w:hyperlink>
     </w:p>
@@ -2674,6 +2692,7 @@
   <w:style w:type="character" w:default="1" w:styleId="DefaultParagraphFont">
     <w:name w:val="Default Paragraph Font"/>
     <w:uiPriority w:val="1"/>
+    <w:semiHidden/>
     <w:unhideWhenUsed/>
   </w:style>
   <w:style w:type="table" w:default="1" w:styleId="TableNormal">

</xml_diff>